<commit_message>
Added Client and Server Implementation for A32
</commit_message>
<xml_diff>
--- a/A11/A11_Vicente226.docx
+++ b/A11/A11_Vicente226.docx
@@ -884,13 +884,14 @@
       </w:pPr>
       <w:r>
         <w:rPr>
+          <w:rFonts w:ascii="Arial" w:hAnsi="Arial" w:cs="Arial"/>
           <w:noProof/>
         </w:rPr>
         <w:drawing>
-          <wp:inline distT="0" distB="0" distL="0" distR="0" wp14:anchorId="09F0FADA" wp14:editId="4FCA9CB0">
-            <wp:extent cx="4843884" cy="3900938"/>
-            <wp:effectExtent l="0" t="0" r="0" b="4445"/>
-            <wp:docPr id="2" name="Picture 2"/>
+          <wp:inline distT="0" distB="0" distL="0" distR="0" wp14:anchorId="31E5D8D8" wp14:editId="2BB107D6">
+            <wp:extent cx="4516341" cy="4996803"/>
+            <wp:effectExtent l="0" t="0" r="5080" b="0"/>
+            <wp:docPr id="524507698" name="Picture 1" descr="A diagram of a cell phone&#10;&#10;Description automatically generated"/>
             <wp:cNvGraphicFramePr>
               <a:graphicFrameLocks xmlns:a="http://schemas.openxmlformats.org/drawingml/2006/main" noChangeAspect="1"/>
             </wp:cNvGraphicFramePr>
@@ -898,10 +899,8 @@
               <a:graphicData uri="http://schemas.openxmlformats.org/drawingml/2006/picture">
                 <pic:pic xmlns:pic="http://schemas.openxmlformats.org/drawingml/2006/picture">
                   <pic:nvPicPr>
-                    <pic:cNvPr id="0" name="Picture 1"/>
-                    <pic:cNvPicPr>
-                      <a:picLocks noChangeAspect="1" noChangeArrowheads="1"/>
-                    </pic:cNvPicPr>
+                    <pic:cNvPr id="524507698" name="Picture 1" descr="A diagram of a cell phone&#10;&#10;Description automatically generated"/>
+                    <pic:cNvPicPr/>
                   </pic:nvPicPr>
                   <pic:blipFill>
                     <a:blip r:embed="rId10">
@@ -911,23 +910,18 @@
                         </a:ext>
                       </a:extLst>
                     </a:blip>
-                    <a:srcRect/>
                     <a:stretch>
                       <a:fillRect/>
                     </a:stretch>
                   </pic:blipFill>
-                  <pic:spPr bwMode="auto">
+                  <pic:spPr>
                     <a:xfrm>
                       <a:off x="0" y="0"/>
-                      <a:ext cx="4846613" cy="3903136"/>
+                      <a:ext cx="4533659" cy="5015963"/>
                     </a:xfrm>
                     <a:prstGeom prst="rect">
                       <a:avLst/>
                     </a:prstGeom>
-                    <a:noFill/>
-                    <a:ln>
-                      <a:noFill/>
-                    </a:ln>
                   </pic:spPr>
                 </pic:pic>
               </a:graphicData>
@@ -950,6 +944,7 @@
           <w:rFonts w:ascii="Arial" w:hAnsi="Arial" w:cs="Arial"/>
           <w:b/>
         </w:rPr>
+        <w:lastRenderedPageBreak/>
         <w:t>Actors table</w:t>
       </w:r>
       <w:r>
@@ -1089,7 +1084,6 @@
                 <w:sz w:val="24"/>
                 <w:szCs w:val="24"/>
               </w:rPr>
-              <w:lastRenderedPageBreak/>
               <w:t>CA System</w:t>
             </w:r>
           </w:p>
@@ -2140,6 +2134,7 @@
           <w:sz w:val="24"/>
           <w:szCs w:val="28"/>
         </w:rPr>
+        <w:lastRenderedPageBreak/>
         <w:t>JButton:</w:t>
       </w:r>
       <w:r>
@@ -2484,17 +2479,7 @@
           <w:sz w:val="24"/>
           <w:szCs w:val="28"/>
         </w:rPr>
-        <w:t>Define the rules that govern how the states of cells change over time</w:t>
-      </w:r>
-      <w:r>
-        <w:rPr>
-          <w:rFonts w:ascii="Arial" w:eastAsia="Arial" w:hAnsi="Arial" w:cs="Arial"/>
-          <w:i/>
-          <w:spacing w:val="-2"/>
-          <w:sz w:val="24"/>
-          <w:szCs w:val="28"/>
-        </w:rPr>
-        <w:t>.</w:t>
+        <w:t>Define the rules that govern how the states of cells change over time.</w:t>
       </w:r>
     </w:p>
     <w:p>
@@ -2538,17 +2523,7 @@
           <w:sz w:val="24"/>
           <w:szCs w:val="28"/>
         </w:rPr>
-        <w:t>Decide how the grid behaves at its edges</w:t>
-      </w:r>
-      <w:r>
-        <w:rPr>
-          <w:rFonts w:ascii="Arial" w:eastAsia="Arial" w:hAnsi="Arial" w:cs="Arial"/>
-          <w:i/>
-          <w:spacing w:val="-2"/>
-          <w:sz w:val="24"/>
-          <w:szCs w:val="28"/>
-        </w:rPr>
-        <w:t>.</w:t>
+        <w:t>Decide how the grid behaves at its edges.</w:t>
       </w:r>
     </w:p>
     <w:p>
@@ -2616,6 +2591,7 @@
         <w:rPr>
           <w:noProof/>
         </w:rPr>
+        <w:lastRenderedPageBreak/>
         <w:drawing>
           <wp:inline distT="0" distB="0" distL="0" distR="0" wp14:anchorId="78A791E9" wp14:editId="429F1339">
             <wp:extent cx="5936615" cy="4080510"/>
@@ -2885,19 +2861,19 @@
     </w:p>
     <w:sdt>
       <w:sdtPr>
+        <w:rPr>
+          <w:rFonts w:ascii="Calibri" w:eastAsia="Calibri" w:hAnsi="Calibri"/>
+          <w:b w:val="0"/>
+          <w:bCs w:val="0"/>
+          <w:sz w:val="22"/>
+          <w:szCs w:val="22"/>
+        </w:rPr>
         <w:id w:val="842749762"/>
         <w:docPartObj>
           <w:docPartGallery w:val="Bibliographies"/>
           <w:docPartUnique/>
         </w:docPartObj>
       </w:sdtPr>
-      <w:sdtEndPr>
-        <w:rPr>
-          <w:rFonts w:ascii="Calibri" w:eastAsia="Calibri" w:hAnsi="Calibri"/>
-          <w:sz w:val="22"/>
-          <w:szCs w:val="22"/>
-        </w:rPr>
-      </w:sdtEndPr>
       <w:sdtContent>
         <w:p>
           <w:pPr>
@@ -2911,13 +2887,6 @@
         </w:p>
         <w:sdt>
           <w:sdtPr>
-            <w:id w:val="1548879511"/>
-            <w:docPartObj>
-              <w:docPartGallery w:val="Bibliographies"/>
-              <w:docPartUnique/>
-            </w:docPartObj>
-          </w:sdtPr>
-          <w:sdtEndPr>
             <w:rPr>
               <w:rFonts w:ascii="Calibri" w:eastAsia="Calibri" w:hAnsi="Calibri"/>
               <w:b w:val="0"/>
@@ -2925,7 +2894,12 @@
               <w:sz w:val="22"/>
               <w:szCs w:val="22"/>
             </w:rPr>
-          </w:sdtEndPr>
+            <w:id w:val="1548879511"/>
+            <w:docPartObj>
+              <w:docPartGallery w:val="Bibliographies"/>
+              <w:docPartUnique/>
+            </w:docPartObj>
+          </w:sdtPr>
           <w:sdtContent>
             <w:p>
               <w:pPr>
@@ -3035,6 +3009,7 @@
                       <w:rPr>
                         <w:noProof/>
                       </w:rPr>
+                      <w:lastRenderedPageBreak/>
                       <w:t xml:space="preserve">[2] </w:t>
                     </w:r>
                   </w:p>
@@ -3162,7 +3137,7 @@
                 <v:shape id="_x0000_i1025" type="#_x0000_t75" alt="" style="width:70.1pt;height:68.85pt;mso-width-percent:0;mso-height-percent:0;mso-width-percent:0;mso-height-percent:0" o:ole="">
                   <v:imagedata r:id="rId13" o:title=""/>
                 </v:shape>
-                <o:OLEObject Type="Embed" ProgID="PBrush" ShapeID="_x0000_i1025" DrawAspect="Content" ObjectID="_1756110978" r:id="rId14"/>
+                <o:OLEObject Type="Embed" ProgID="PBrush" ShapeID="_x0000_i1025" DrawAspect="Content" ObjectID="_1757881178" r:id="rId14"/>
               </w:object>
             </w:r>
           </w:p>
@@ -9747,6 +9722,7 @@
   <w:style w:type="character" w:default="1" w:styleId="DefaultParagraphFont">
     <w:name w:val="Default Paragraph Font"/>
     <w:uiPriority w:val="1"/>
+    <w:semiHidden/>
     <w:unhideWhenUsed/>
   </w:style>
   <w:style w:type="table" w:default="1" w:styleId="TableNormal">

</xml_diff>